<commit_message>
Updated Tech Description document
</commit_message>
<xml_diff>
--- a/FGP_TechnicalDescription.docx
+++ b/FGP_TechnicalDescription.docx
@@ -2573,36 +2573,25 @@
           <w:szCs w:val="22"/>
           <w:lang w:val="en-NZ"/>
         </w:rPr>
-        <w:t xml:space="preserve">random number expansions and </w:t>
-      </w:r>
-      <w:proofErr w:type="spellStart"/>
-      <w:r>
-        <w:rPr>
-          <w:rFonts w:ascii="Calibri" w:hAnsi="Calibri"/>
-          <w:sz w:val="22"/>
-          <w:szCs w:val="22"/>
-          <w:lang w:val="en-NZ"/>
-        </w:rPr>
-        <w:t>lossy</w:t>
-      </w:r>
-      <w:proofErr w:type="spellEnd"/>
-      <w:r>
-        <w:rPr>
-          <w:rFonts w:ascii="Calibri" w:hAnsi="Calibri"/>
-          <w:sz w:val="22"/>
-          <w:szCs w:val="22"/>
-          <w:lang w:val="en-NZ"/>
-        </w:rPr>
-        <w:t xml:space="preserve"> hashes applied to it</w:t>
-      </w:r>
-      <w:r>
-        <w:rPr>
-          <w:rFonts w:ascii="Calibri" w:hAnsi="Calibri"/>
-          <w:sz w:val="22"/>
-          <w:szCs w:val="22"/>
-          <w:lang w:val="en-NZ"/>
-        </w:rPr>
-        <w:t xml:space="preserve"> before being used with a one-time pad to secure the data.</w:t>
+        <w:t>random number expansions and lossy hashes applied to it</w:t>
+      </w:r>
+      <w:r>
+        <w:rPr>
+          <w:rFonts w:ascii="Calibri" w:hAnsi="Calibri"/>
+          <w:sz w:val="22"/>
+          <w:szCs w:val="22"/>
+          <w:lang w:val="en-NZ"/>
+        </w:rPr>
+        <w:t xml:space="preserve"> before being used with a one </w:t>
+      </w:r>
+      <w:r>
+        <w:rPr>
+          <w:rFonts w:ascii="Calibri" w:hAnsi="Calibri"/>
+          <w:sz w:val="22"/>
+          <w:szCs w:val="22"/>
+          <w:lang w:val="en-NZ"/>
+        </w:rPr>
+        <w:t>time pad to secure the data.</w:t>
       </w:r>
       <w:r>
         <w:rPr>
@@ -3300,19 +3289,26 @@
           <w:szCs w:val="22"/>
           <w:lang w:val="en-NZ"/>
         </w:rPr>
-        <w:t xml:space="preserve"> then </w:t>
-      </w:r>
-      <w:proofErr w:type="spellStart"/>
-      <w:r>
-        <w:rPr>
-          <w:rFonts w:ascii="Calibri" w:hAnsi="Calibri"/>
-          <w:sz w:val="22"/>
-          <w:szCs w:val="22"/>
-          <w:lang w:val="en-NZ"/>
-        </w:rPr>
-        <w:t>XORed</w:t>
-      </w:r>
-      <w:proofErr w:type="spellEnd"/>
+        <w:t xml:space="preserve"> then XORed </w:t>
+      </w:r>
+      <w:r>
+        <w:rPr>
+          <w:rFonts w:ascii="Calibri" w:hAnsi="Calibri"/>
+          <w:sz w:val="22"/>
+          <w:szCs w:val="22"/>
+          <w:lang w:val="en-NZ"/>
+        </w:rPr>
+        <w:t xml:space="preserve">together </w:t>
+      </w:r>
+      <w:r>
+        <w:rPr>
+          <w:rFonts w:ascii="Calibri" w:hAnsi="Calibri"/>
+          <w:sz w:val="22"/>
+          <w:szCs w:val="22"/>
+          <w:lang w:val="en-NZ"/>
+        </w:rPr>
+        <w:t xml:space="preserve">to create the root key. </w:t>
+      </w:r>
       <w:r>
         <w:rPr>
           <w:rFonts w:ascii="Calibri" w:hAnsi="Calibri"/>
@@ -3329,16 +3325,60 @@
           <w:szCs w:val="22"/>
           <w:lang w:val="en-NZ"/>
         </w:rPr>
-        <w:t xml:space="preserve">together </w:t>
-      </w:r>
-      <w:r>
-        <w:rPr>
-          <w:rFonts w:ascii="Calibri" w:hAnsi="Calibri"/>
-          <w:sz w:val="22"/>
-          <w:szCs w:val="22"/>
-          <w:lang w:val="en-NZ"/>
-        </w:rPr>
-        <w:t xml:space="preserve">to create the root key. </w:t>
+        <w:t xml:space="preserve">Each hash needs to occur to build the root key. </w:t>
+      </w:r>
+    </w:p>
+    <w:p>
+      <w:pPr>
+        <w:jc w:val="both"/>
+        <w:rPr>
+          <w:rFonts w:ascii="Calibri" w:hAnsi="Calibri"/>
+          <w:sz w:val="22"/>
+          <w:szCs w:val="22"/>
+          <w:lang w:val="en-NZ"/>
+        </w:rPr>
+      </w:pPr>
+    </w:p>
+    <w:p>
+      <w:pPr>
+        <w:jc w:val="both"/>
+        <w:rPr>
+          <w:rFonts w:ascii="Calibri" w:hAnsi="Calibri"/>
+          <w:sz w:val="22"/>
+          <w:szCs w:val="22"/>
+          <w:u w:val="single"/>
+          <w:lang w:val="en-NZ"/>
+        </w:rPr>
+      </w:pPr>
+      <w:r>
+        <w:rPr>
+          <w:rFonts w:ascii="Calibri" w:hAnsi="Calibri"/>
+          <w:sz w:val="22"/>
+          <w:szCs w:val="22"/>
+          <w:u w:val="single"/>
+          <w:lang w:val="en-NZ"/>
+        </w:rPr>
+        <w:t>Hardened Root Key:</w:t>
+      </w:r>
+    </w:p>
+    <w:p>
+      <w:pPr>
+        <w:jc w:val="both"/>
+        <w:rPr>
+          <w:rFonts w:ascii="Calibri" w:hAnsi="Calibri"/>
+          <w:sz w:val="22"/>
+          <w:szCs w:val="22"/>
+          <w:lang w:val="en-NZ"/>
+        </w:rPr>
+      </w:pPr>
+      <w:r>
+        <w:rPr>
+          <w:rFonts w:ascii="Calibri" w:hAnsi="Calibri"/>
+          <w:sz w:val="22"/>
+          <w:szCs w:val="22"/>
+          <w:lang w:val="en-NZ"/>
+        </w:rPr>
+        <w:t>The root key</w:t>
       </w:r>
       <w:r>
         <w:rPr>
@@ -3356,60 +3396,7 @@
           <w:szCs w:val="22"/>
           <w:lang w:val="en-NZ"/>
         </w:rPr>
-        <w:t xml:space="preserve">Each hash needs to occur to build the root key. </w:t>
-      </w:r>
-    </w:p>
-    <w:p>
-      <w:pPr>
-        <w:jc w:val="both"/>
-        <w:rPr>
-          <w:rFonts w:ascii="Calibri" w:hAnsi="Calibri"/>
-          <w:sz w:val="22"/>
-          <w:szCs w:val="22"/>
-          <w:lang w:val="en-NZ"/>
-        </w:rPr>
-      </w:pPr>
-    </w:p>
-    <w:p>
-      <w:pPr>
-        <w:jc w:val="both"/>
-        <w:rPr>
-          <w:rFonts w:ascii="Calibri" w:hAnsi="Calibri"/>
-          <w:sz w:val="22"/>
-          <w:szCs w:val="22"/>
-          <w:u w:val="single"/>
-          <w:lang w:val="en-NZ"/>
-        </w:rPr>
-      </w:pPr>
-      <w:r>
-        <w:rPr>
-          <w:rFonts w:ascii="Calibri" w:hAnsi="Calibri"/>
-          <w:sz w:val="22"/>
-          <w:szCs w:val="22"/>
-          <w:u w:val="single"/>
-          <w:lang w:val="en-NZ"/>
-        </w:rPr>
-        <w:t>Hardened Root Key:</w:t>
-      </w:r>
-    </w:p>
-    <w:p>
-      <w:pPr>
-        <w:jc w:val="both"/>
-        <w:rPr>
-          <w:rFonts w:ascii="Calibri" w:hAnsi="Calibri"/>
-          <w:sz w:val="22"/>
-          <w:szCs w:val="22"/>
-          <w:lang w:val="en-NZ"/>
-        </w:rPr>
-      </w:pPr>
-      <w:r>
-        <w:rPr>
-          <w:rFonts w:ascii="Calibri" w:hAnsi="Calibri"/>
-          <w:sz w:val="22"/>
-          <w:szCs w:val="22"/>
-          <w:lang w:val="en-NZ"/>
-        </w:rPr>
-        <w:t>The root key</w:t>
+        <w:t xml:space="preserve">then undergoes a process to produce a ‘hardened root key’. </w:t>
       </w:r>
       <w:r>
         <w:rPr>
@@ -3427,7 +3414,43 @@
           <w:szCs w:val="22"/>
           <w:lang w:val="en-NZ"/>
         </w:rPr>
-        <w:t xml:space="preserve">then undergoes a process to produce a ‘hardened root key’. </w:t>
+        <w:t>T</w:t>
+      </w:r>
+      <w:r>
+        <w:rPr>
+          <w:rFonts w:ascii="Calibri" w:hAnsi="Calibri"/>
+          <w:sz w:val="22"/>
+          <w:szCs w:val="22"/>
+          <w:lang w:val="en-NZ"/>
+        </w:rPr>
+        <w:t>wo random numbers</w:t>
+      </w:r>
+      <w:r>
+        <w:rPr>
+          <w:rFonts w:ascii="Calibri" w:hAnsi="Calibri"/>
+          <w:sz w:val="22"/>
+          <w:szCs w:val="22"/>
+          <w:lang w:val="en-NZ"/>
+        </w:rPr>
+        <w:t xml:space="preserve">, </w:t>
+      </w:r>
+      <w:r>
+        <w:rPr>
+          <w:rFonts w:ascii="Calibri" w:hAnsi="Calibri"/>
+          <w:sz w:val="22"/>
+          <w:szCs w:val="22"/>
+          <w:lang w:val="en-NZ"/>
+        </w:rPr>
+        <w:t xml:space="preserve">a </w:t>
+      </w:r>
+      <w:r>
+        <w:rPr>
+          <w:rFonts w:ascii="Calibri" w:hAnsi="Calibri"/>
+          <w:sz w:val="22"/>
+          <w:szCs w:val="22"/>
+          <w:lang w:val="en-NZ"/>
+        </w:rPr>
+        <w:t>‘target’ and ‘collision count’</w:t>
       </w:r>
       <w:r>
         <w:rPr>
@@ -3445,16 +3468,205 @@
           <w:szCs w:val="22"/>
           <w:lang w:val="en-NZ"/>
         </w:rPr>
-        <w:t>T</w:t>
-      </w:r>
-      <w:r>
-        <w:rPr>
-          <w:rFonts w:ascii="Calibri" w:hAnsi="Calibri"/>
-          <w:sz w:val="22"/>
-          <w:szCs w:val="22"/>
-          <w:lang w:val="en-NZ"/>
-        </w:rPr>
-        <w:t>wo random numbers</w:t>
+        <w:t>are transmitted with the message</w:t>
+      </w:r>
+      <w:r>
+        <w:rPr>
+          <w:rFonts w:ascii="Calibri" w:hAnsi="Calibri"/>
+          <w:sz w:val="22"/>
+          <w:szCs w:val="22"/>
+          <w:lang w:val="en-NZ"/>
+        </w:rPr>
+        <w:t>. Then a series of hashes are done</w:t>
+      </w:r>
+      <w:r>
+        <w:rPr>
+          <w:rFonts w:ascii="Calibri" w:hAnsi="Calibri"/>
+          <w:sz w:val="22"/>
+          <w:szCs w:val="22"/>
+          <w:lang w:val="en-NZ"/>
+        </w:rPr>
+        <w:t xml:space="preserve"> with the root key and additional salt. </w:t>
+      </w:r>
+      <w:r>
+        <w:rPr>
+          <w:rFonts w:ascii="Calibri" w:hAnsi="Calibri"/>
+          <w:sz w:val="22"/>
+          <w:szCs w:val="22"/>
+          <w:lang w:val="en-NZ"/>
+        </w:rPr>
+        <w:t xml:space="preserve"> </w:t>
+      </w:r>
+      <w:r>
+        <w:rPr>
+          <w:rFonts w:ascii="Calibri" w:hAnsi="Calibri"/>
+          <w:sz w:val="22"/>
+          <w:szCs w:val="22"/>
+          <w:lang w:val="en-NZ"/>
+        </w:rPr>
+        <w:t>This hash is</w:t>
+      </w:r>
+      <w:r>
+        <w:rPr>
+          <w:rFonts w:ascii="Calibri" w:hAnsi="Calibri"/>
+          <w:sz w:val="22"/>
+          <w:szCs w:val="22"/>
+          <w:lang w:val="en-NZ"/>
+        </w:rPr>
+        <w:t xml:space="preserve"> XOR</w:t>
+      </w:r>
+      <w:r>
+        <w:rPr>
+          <w:rFonts w:ascii="Calibri" w:hAnsi="Calibri"/>
+          <w:sz w:val="22"/>
+          <w:szCs w:val="22"/>
+          <w:lang w:val="en-NZ"/>
+        </w:rPr>
+        <w:t>ed</w:t>
+      </w:r>
+      <w:r>
+        <w:rPr>
+          <w:rFonts w:ascii="Calibri" w:hAnsi="Calibri"/>
+          <w:sz w:val="22"/>
+          <w:szCs w:val="22"/>
+          <w:lang w:val="en-NZ"/>
+        </w:rPr>
+        <w:t xml:space="preserve"> </w:t>
+      </w:r>
+      <w:r>
+        <w:rPr>
+          <w:rFonts w:ascii="Calibri" w:hAnsi="Calibri"/>
+          <w:sz w:val="22"/>
+          <w:szCs w:val="22"/>
+          <w:lang w:val="en-NZ"/>
+        </w:rPr>
+        <w:t>down to a byte</w:t>
+      </w:r>
+      <w:r>
+        <w:rPr>
+          <w:rFonts w:ascii="Calibri" w:hAnsi="Calibri"/>
+          <w:sz w:val="22"/>
+          <w:szCs w:val="22"/>
+          <w:lang w:val="en-NZ"/>
+        </w:rPr>
+        <w:t xml:space="preserve">. </w:t>
+      </w:r>
+      <w:r>
+        <w:rPr>
+          <w:rFonts w:ascii="Calibri" w:hAnsi="Calibri"/>
+          <w:sz w:val="22"/>
+          <w:szCs w:val="22"/>
+          <w:lang w:val="en-NZ"/>
+        </w:rPr>
+        <w:t xml:space="preserve">When the </w:t>
+      </w:r>
+      <w:r>
+        <w:rPr>
+          <w:rFonts w:ascii="Calibri" w:hAnsi="Calibri"/>
+          <w:sz w:val="22"/>
+          <w:szCs w:val="22"/>
+          <w:lang w:val="en-NZ"/>
+        </w:rPr>
+        <w:t>byte</w:t>
+      </w:r>
+      <w:r>
+        <w:rPr>
+          <w:rFonts w:ascii="Calibri" w:hAnsi="Calibri"/>
+          <w:sz w:val="22"/>
+          <w:szCs w:val="22"/>
+          <w:lang w:val="en-NZ"/>
+        </w:rPr>
+        <w:t xml:space="preserve"> equals </w:t>
+      </w:r>
+      <w:r>
+        <w:rPr>
+          <w:rFonts w:ascii="Calibri" w:hAnsi="Calibri"/>
+          <w:sz w:val="22"/>
+          <w:szCs w:val="22"/>
+          <w:lang w:val="en-NZ"/>
+        </w:rPr>
+        <w:t>the target</w:t>
+      </w:r>
+      <w:r>
+        <w:rPr>
+          <w:rFonts w:ascii="Calibri" w:hAnsi="Calibri"/>
+          <w:sz w:val="22"/>
+          <w:szCs w:val="22"/>
+          <w:lang w:val="en-NZ"/>
+        </w:rPr>
+        <w:t>, this is a collision</w:t>
+      </w:r>
+      <w:r>
+        <w:rPr>
+          <w:rFonts w:ascii="Calibri" w:hAnsi="Calibri"/>
+          <w:sz w:val="22"/>
+          <w:szCs w:val="22"/>
+          <w:lang w:val="en-NZ"/>
+        </w:rPr>
+        <w:t xml:space="preserve"> and a counter increases</w:t>
+      </w:r>
+      <w:r>
+        <w:rPr>
+          <w:rFonts w:ascii="Calibri" w:hAnsi="Calibri"/>
+          <w:sz w:val="22"/>
+          <w:szCs w:val="22"/>
+          <w:lang w:val="en-NZ"/>
+        </w:rPr>
+        <w:t xml:space="preserve">. </w:t>
+      </w:r>
+      <w:r>
+        <w:rPr>
+          <w:rFonts w:ascii="Calibri" w:hAnsi="Calibri"/>
+          <w:sz w:val="22"/>
+          <w:szCs w:val="22"/>
+          <w:lang w:val="en-NZ"/>
+        </w:rPr>
+        <w:t xml:space="preserve">When </w:t>
+      </w:r>
+      <w:r>
+        <w:rPr>
+          <w:rFonts w:ascii="Calibri" w:hAnsi="Calibri"/>
+          <w:sz w:val="22"/>
+          <w:szCs w:val="22"/>
+          <w:lang w:val="en-NZ"/>
+        </w:rPr>
+        <w:t>the</w:t>
+      </w:r>
+      <w:r>
+        <w:rPr>
+          <w:rFonts w:ascii="Calibri" w:hAnsi="Calibri"/>
+          <w:sz w:val="22"/>
+          <w:szCs w:val="22"/>
+          <w:lang w:val="en-NZ"/>
+        </w:rPr>
+        <w:t xml:space="preserve"> </w:t>
+      </w:r>
+      <w:r>
+        <w:rPr>
+          <w:rFonts w:ascii="Calibri" w:hAnsi="Calibri"/>
+          <w:sz w:val="22"/>
+          <w:szCs w:val="22"/>
+          <w:lang w:val="en-NZ"/>
+        </w:rPr>
+        <w:t xml:space="preserve">counter equals the </w:t>
+      </w:r>
+      <w:r>
+        <w:rPr>
+          <w:rFonts w:ascii="Calibri" w:hAnsi="Calibri"/>
+          <w:sz w:val="22"/>
+          <w:szCs w:val="22"/>
+          <w:lang w:val="en-NZ"/>
+        </w:rPr>
+        <w:t>collision</w:t>
+      </w:r>
+      <w:r>
+        <w:rPr>
+          <w:rFonts w:ascii="Calibri" w:hAnsi="Calibri"/>
+          <w:sz w:val="22"/>
+          <w:szCs w:val="22"/>
+          <w:lang w:val="en-NZ"/>
+        </w:rPr>
+        <w:t xml:space="preserve"> count</w:t>
       </w:r>
       <w:r>
         <w:rPr>
@@ -3472,281 +3684,7 @@
           <w:szCs w:val="22"/>
           <w:lang w:val="en-NZ"/>
         </w:rPr>
-        <w:t xml:space="preserve">a </w:t>
-      </w:r>
-      <w:r>
-        <w:rPr>
-          <w:rFonts w:ascii="Calibri" w:hAnsi="Calibri"/>
-          <w:sz w:val="22"/>
-          <w:szCs w:val="22"/>
-          <w:lang w:val="en-NZ"/>
-        </w:rPr>
-        <w:t>‘target’ and ‘collision count’</w:t>
-      </w:r>
-      <w:r>
-        <w:rPr>
-          <w:rFonts w:ascii="Calibri" w:hAnsi="Calibri"/>
-          <w:sz w:val="22"/>
-          <w:szCs w:val="22"/>
-          <w:lang w:val="en-NZ"/>
-        </w:rPr>
-        <w:t xml:space="preserve"> </w:t>
-      </w:r>
-      <w:r>
-        <w:rPr>
-          <w:rFonts w:ascii="Calibri" w:hAnsi="Calibri"/>
-          <w:sz w:val="22"/>
-          <w:szCs w:val="22"/>
-          <w:lang w:val="en-NZ"/>
-        </w:rPr>
-        <w:t>are transmitted with the message</w:t>
-      </w:r>
-      <w:r>
-        <w:rPr>
-          <w:rFonts w:ascii="Calibri" w:hAnsi="Calibri"/>
-          <w:sz w:val="22"/>
-          <w:szCs w:val="22"/>
-          <w:lang w:val="en-NZ"/>
-        </w:rPr>
-        <w:t>. Then a series of hashes are done</w:t>
-      </w:r>
-      <w:r>
-        <w:rPr>
-          <w:rFonts w:ascii="Calibri" w:hAnsi="Calibri"/>
-          <w:sz w:val="22"/>
-          <w:szCs w:val="22"/>
-          <w:lang w:val="en-NZ"/>
-        </w:rPr>
-        <w:t xml:space="preserve"> with the root key and additional salt. </w:t>
-      </w:r>
-      <w:r>
-        <w:rPr>
-          <w:rFonts w:ascii="Calibri" w:hAnsi="Calibri"/>
-          <w:sz w:val="22"/>
-          <w:szCs w:val="22"/>
-          <w:lang w:val="en-NZ"/>
-        </w:rPr>
-        <w:t xml:space="preserve"> </w:t>
-      </w:r>
-      <w:r>
-        <w:rPr>
-          <w:rFonts w:ascii="Calibri" w:hAnsi="Calibri"/>
-          <w:sz w:val="22"/>
-          <w:szCs w:val="22"/>
-          <w:lang w:val="en-NZ"/>
-        </w:rPr>
-        <w:t>This hash is</w:t>
-      </w:r>
-      <w:r>
-        <w:rPr>
-          <w:rFonts w:ascii="Calibri" w:hAnsi="Calibri"/>
-          <w:sz w:val="22"/>
-          <w:szCs w:val="22"/>
-          <w:lang w:val="en-NZ"/>
-        </w:rPr>
-        <w:t xml:space="preserve"> </w:t>
-      </w:r>
-      <w:proofErr w:type="spellStart"/>
-      <w:r>
-        <w:rPr>
-          <w:rFonts w:ascii="Calibri" w:hAnsi="Calibri"/>
-          <w:sz w:val="22"/>
-          <w:szCs w:val="22"/>
-          <w:lang w:val="en-NZ"/>
-        </w:rPr>
-        <w:t>XOR</w:t>
-      </w:r>
-      <w:r>
-        <w:rPr>
-          <w:rFonts w:ascii="Calibri" w:hAnsi="Calibri"/>
-          <w:sz w:val="22"/>
-          <w:szCs w:val="22"/>
-          <w:lang w:val="en-NZ"/>
-        </w:rPr>
-        <w:t>ed</w:t>
-      </w:r>
-      <w:proofErr w:type="spellEnd"/>
-      <w:r>
-        <w:rPr>
-          <w:rFonts w:ascii="Calibri" w:hAnsi="Calibri"/>
-          <w:sz w:val="22"/>
-          <w:szCs w:val="22"/>
-          <w:lang w:val="en-NZ"/>
-        </w:rPr>
-        <w:t xml:space="preserve"> </w:t>
-      </w:r>
-      <w:r>
-        <w:rPr>
-          <w:rFonts w:ascii="Calibri" w:hAnsi="Calibri"/>
-          <w:sz w:val="22"/>
-          <w:szCs w:val="22"/>
-          <w:lang w:val="en-NZ"/>
-        </w:rPr>
-        <w:t>down to a byte</w:t>
-      </w:r>
-      <w:r>
-        <w:rPr>
-          <w:rFonts w:ascii="Calibri" w:hAnsi="Calibri"/>
-          <w:sz w:val="22"/>
-          <w:szCs w:val="22"/>
-          <w:lang w:val="en-NZ"/>
-        </w:rPr>
-        <w:t xml:space="preserve">. </w:t>
-      </w:r>
-      <w:r>
-        <w:rPr>
-          <w:rFonts w:ascii="Calibri" w:hAnsi="Calibri"/>
-          <w:sz w:val="22"/>
-          <w:szCs w:val="22"/>
-          <w:lang w:val="en-NZ"/>
-        </w:rPr>
-        <w:t xml:space="preserve">When the </w:t>
-      </w:r>
-      <w:r>
-        <w:rPr>
-          <w:rFonts w:ascii="Calibri" w:hAnsi="Calibri"/>
-          <w:sz w:val="22"/>
-          <w:szCs w:val="22"/>
-          <w:lang w:val="en-NZ"/>
-        </w:rPr>
-        <w:t>byte</w:t>
-      </w:r>
-      <w:r>
-        <w:rPr>
-          <w:rFonts w:ascii="Calibri" w:hAnsi="Calibri"/>
-          <w:sz w:val="22"/>
-          <w:szCs w:val="22"/>
-          <w:lang w:val="en-NZ"/>
-        </w:rPr>
-        <w:t xml:space="preserve"> equals </w:t>
-      </w:r>
-      <w:r>
-        <w:rPr>
-          <w:rFonts w:ascii="Calibri" w:hAnsi="Calibri"/>
-          <w:sz w:val="22"/>
-          <w:szCs w:val="22"/>
-          <w:lang w:val="en-NZ"/>
-        </w:rPr>
-        <w:t>the target</w:t>
-      </w:r>
-      <w:r>
-        <w:rPr>
-          <w:rFonts w:ascii="Calibri" w:hAnsi="Calibri"/>
-          <w:sz w:val="22"/>
-          <w:szCs w:val="22"/>
-          <w:lang w:val="en-NZ"/>
-        </w:rPr>
-        <w:t>, this is a collision</w:t>
-      </w:r>
-      <w:r>
-        <w:rPr>
-          <w:rFonts w:ascii="Calibri" w:hAnsi="Calibri"/>
-          <w:sz w:val="22"/>
-          <w:szCs w:val="22"/>
-          <w:lang w:val="en-NZ"/>
-        </w:rPr>
-        <w:t xml:space="preserve"> and a counter increases</w:t>
-      </w:r>
-      <w:r>
-        <w:rPr>
-          <w:rFonts w:ascii="Calibri" w:hAnsi="Calibri"/>
-          <w:sz w:val="22"/>
-          <w:szCs w:val="22"/>
-          <w:lang w:val="en-NZ"/>
-        </w:rPr>
-        <w:t xml:space="preserve">. </w:t>
-      </w:r>
-      <w:r>
-        <w:rPr>
-          <w:rFonts w:ascii="Calibri" w:hAnsi="Calibri"/>
-          <w:sz w:val="22"/>
-          <w:szCs w:val="22"/>
-          <w:lang w:val="en-NZ"/>
-        </w:rPr>
-        <w:t xml:space="preserve">When </w:t>
-      </w:r>
-      <w:r>
-        <w:rPr>
-          <w:rFonts w:ascii="Calibri" w:hAnsi="Calibri"/>
-          <w:sz w:val="22"/>
-          <w:szCs w:val="22"/>
-          <w:lang w:val="en-NZ"/>
-        </w:rPr>
-        <w:t>the</w:t>
-      </w:r>
-      <w:r>
-        <w:rPr>
-          <w:rFonts w:ascii="Calibri" w:hAnsi="Calibri"/>
-          <w:sz w:val="22"/>
-          <w:szCs w:val="22"/>
-          <w:lang w:val="en-NZ"/>
-        </w:rPr>
-        <w:t xml:space="preserve"> </w:t>
-      </w:r>
-      <w:r>
-        <w:rPr>
-          <w:rFonts w:ascii="Calibri" w:hAnsi="Calibri"/>
-          <w:sz w:val="22"/>
-          <w:szCs w:val="22"/>
-          <w:lang w:val="en-NZ"/>
-        </w:rPr>
-        <w:t xml:space="preserve">counter equals the </w:t>
-      </w:r>
-      <w:r>
-        <w:rPr>
-          <w:rFonts w:ascii="Calibri" w:hAnsi="Calibri"/>
-          <w:sz w:val="22"/>
-          <w:szCs w:val="22"/>
-          <w:lang w:val="en-NZ"/>
-        </w:rPr>
-        <w:t>collision</w:t>
-      </w:r>
-      <w:r>
-        <w:rPr>
-          <w:rFonts w:ascii="Calibri" w:hAnsi="Calibri"/>
-          <w:sz w:val="22"/>
-          <w:szCs w:val="22"/>
-          <w:lang w:val="en-NZ"/>
-        </w:rPr>
-        <w:t xml:space="preserve"> count</w:t>
-      </w:r>
-      <w:r>
-        <w:rPr>
-          <w:rFonts w:ascii="Calibri" w:hAnsi="Calibri"/>
-          <w:sz w:val="22"/>
-          <w:szCs w:val="22"/>
-          <w:lang w:val="en-NZ"/>
-        </w:rPr>
-        <w:t xml:space="preserve">, </w:t>
-      </w:r>
-      <w:r>
-        <w:rPr>
-          <w:rFonts w:ascii="Calibri" w:hAnsi="Calibri"/>
-          <w:sz w:val="22"/>
-          <w:szCs w:val="22"/>
-          <w:lang w:val="en-NZ"/>
-        </w:rPr>
-        <w:t xml:space="preserve">all the previous hashes are </w:t>
-      </w:r>
-      <w:proofErr w:type="spellStart"/>
-      <w:r>
-        <w:rPr>
-          <w:rFonts w:ascii="Calibri" w:hAnsi="Calibri"/>
-          <w:sz w:val="22"/>
-          <w:szCs w:val="22"/>
-          <w:lang w:val="en-NZ"/>
-        </w:rPr>
-        <w:t>XORed</w:t>
-      </w:r>
-      <w:proofErr w:type="spellEnd"/>
-      <w:r>
-        <w:rPr>
-          <w:rFonts w:ascii="Calibri" w:hAnsi="Calibri"/>
-          <w:sz w:val="22"/>
-          <w:szCs w:val="22"/>
-          <w:lang w:val="en-NZ"/>
-        </w:rPr>
-        <w:t xml:space="preserve"> together to produce the hardened root key</w:t>
+        <w:t>all the previous hashes are XORed together to produce the hardened root key</w:t>
       </w:r>
       <w:r>
         <w:rPr>
@@ -3976,27 +3914,7 @@
           <w:szCs w:val="22"/>
           <w:lang w:val="en-NZ"/>
         </w:rPr>
-        <w:t xml:space="preserve">root key is then </w:t>
-      </w:r>
-      <w:proofErr w:type="spellStart"/>
-      <w:r>
-        <w:rPr>
-          <w:rFonts w:ascii="Calibri" w:hAnsi="Calibri"/>
-          <w:sz w:val="22"/>
-          <w:szCs w:val="22"/>
-          <w:lang w:val="en-NZ"/>
-        </w:rPr>
-        <w:t>XORed</w:t>
-      </w:r>
-      <w:proofErr w:type="spellEnd"/>
-      <w:r>
-        <w:rPr>
-          <w:rFonts w:ascii="Calibri" w:hAnsi="Calibri"/>
-          <w:sz w:val="22"/>
-          <w:szCs w:val="22"/>
-          <w:lang w:val="en-NZ"/>
-        </w:rPr>
-        <w:t xml:space="preserve"> with true random numbers to create a </w:t>
+        <w:t xml:space="preserve">root key is then XORed with true random numbers to create a </w:t>
       </w:r>
       <w:r>
         <w:rPr>
@@ -4149,27 +4067,7 @@
           <w:szCs w:val="22"/>
           <w:lang w:val="en-NZ"/>
         </w:rPr>
-        <w:t xml:space="preserve">pressed 1024 byte one time pad which is </w:t>
-      </w:r>
-      <w:proofErr w:type="spellStart"/>
-      <w:r>
-        <w:rPr>
-          <w:rFonts w:ascii="Calibri" w:hAnsi="Calibri"/>
-          <w:sz w:val="22"/>
-          <w:szCs w:val="22"/>
-          <w:lang w:val="en-NZ"/>
-        </w:rPr>
-        <w:t>XORed</w:t>
-      </w:r>
-      <w:proofErr w:type="spellEnd"/>
-      <w:r>
-        <w:rPr>
-          <w:rFonts w:ascii="Calibri" w:hAnsi="Calibri"/>
-          <w:sz w:val="22"/>
-          <w:szCs w:val="22"/>
-          <w:lang w:val="en-NZ"/>
-        </w:rPr>
-        <w:t xml:space="preserve"> with the message to create the cipher text. </w:t>
+        <w:t xml:space="preserve">pressed 1024 byte one time pad which is XORed with the message to create the cipher text. </w:t>
       </w:r>
     </w:p>
     <w:p>
@@ -4254,165 +4152,16 @@
           <w:szCs w:val="22"/>
           <w:lang w:val="en-NZ"/>
         </w:rPr>
-        <w:t xml:space="preserve">The fundamental security is provided by the </w:t>
-      </w:r>
-      <w:r>
-        <w:rPr>
-          <w:rFonts w:ascii="Calibri" w:hAnsi="Calibri"/>
-          <w:sz w:val="22"/>
-          <w:szCs w:val="22"/>
-          <w:lang w:val="en-NZ"/>
-        </w:rPr>
-        <w:t>true random numbers</w:t>
-      </w:r>
-      <w:r>
-        <w:rPr>
-          <w:rFonts w:ascii="Calibri" w:hAnsi="Calibri"/>
-          <w:sz w:val="22"/>
-          <w:szCs w:val="22"/>
-          <w:lang w:val="en-NZ"/>
-        </w:rPr>
-        <w:t>.  If the key is not known to an attacker, decryption requires a brute force att</w:t>
-      </w:r>
-      <w:r>
-        <w:rPr>
-          <w:rFonts w:ascii="Calibri" w:hAnsi="Calibri"/>
-          <w:sz w:val="22"/>
-          <w:szCs w:val="22"/>
-          <w:lang w:val="en-NZ"/>
-        </w:rPr>
-        <w:t>ack on the key.  In this system</w:t>
-      </w:r>
-      <w:r>
-        <w:rPr>
-          <w:rFonts w:ascii="Calibri" w:hAnsi="Calibri"/>
-          <w:sz w:val="22"/>
-          <w:szCs w:val="22"/>
-          <w:lang w:val="en-NZ"/>
-        </w:rPr>
-        <w:t xml:space="preserve"> a passw</w:t>
-      </w:r>
-      <w:r>
-        <w:rPr>
-          <w:rFonts w:ascii="Calibri" w:hAnsi="Calibri"/>
-          <w:sz w:val="22"/>
-          <w:szCs w:val="22"/>
-          <w:lang w:val="en-NZ"/>
-        </w:rPr>
-        <w:t xml:space="preserve">ord derived key can be re-used as </w:t>
-      </w:r>
-      <w:r>
-        <w:rPr>
-          <w:rFonts w:ascii="Calibri" w:hAnsi="Calibri"/>
-          <w:sz w:val="22"/>
-          <w:szCs w:val="22"/>
-          <w:lang w:val="en-NZ"/>
-        </w:rPr>
-        <w:t>it is only ever transmitted when encrypted with true random numbers overcoming the principle drawback of a one-time pad.</w:t>
-      </w:r>
-      <w:r>
-        <w:rPr>
-          <w:rFonts w:ascii="Calibri" w:hAnsi="Calibri"/>
-          <w:sz w:val="22"/>
-          <w:szCs w:val="22"/>
-          <w:lang w:val="en-NZ"/>
-        </w:rPr>
-        <w:t xml:space="preserve"> </w:t>
-      </w:r>
-      <w:r>
-        <w:rPr>
-          <w:rFonts w:ascii="Calibri" w:hAnsi="Calibri"/>
-          <w:sz w:val="22"/>
-          <w:szCs w:val="22"/>
-          <w:lang w:val="en-NZ"/>
-        </w:rPr>
-        <w:t xml:space="preserve"> </w:t>
-      </w:r>
-      <w:r>
-        <w:rPr>
-          <w:rFonts w:ascii="Calibri" w:hAnsi="Calibri"/>
-          <w:sz w:val="22"/>
-          <w:szCs w:val="22"/>
-          <w:lang w:val="en-NZ"/>
-        </w:rPr>
-        <w:t xml:space="preserve">Once again, this system is </w:t>
-      </w:r>
-      <w:r>
-        <w:rPr>
-          <w:rFonts w:ascii="Calibri" w:hAnsi="Calibri"/>
-          <w:i/>
-          <w:sz w:val="22"/>
-          <w:szCs w:val="22"/>
-          <w:lang w:val="en-NZ"/>
-        </w:rPr>
-        <w:t>not</w:t>
-      </w:r>
-      <w:r>
-        <w:rPr>
-          <w:rFonts w:ascii="Calibri" w:hAnsi="Calibri"/>
-          <w:sz w:val="22"/>
-          <w:szCs w:val="22"/>
-          <w:lang w:val="en-NZ"/>
-        </w:rPr>
-        <w:t xml:space="preserve"> a one-time pad </w:t>
-      </w:r>
-      <w:r>
-        <w:rPr>
-          <w:rFonts w:ascii="Calibri" w:hAnsi="Calibri"/>
-          <w:sz w:val="22"/>
-          <w:szCs w:val="22"/>
-          <w:lang w:val="en-NZ"/>
-        </w:rPr>
-        <w:t>and</w:t>
-      </w:r>
-      <w:r>
-        <w:rPr>
-          <w:rFonts w:ascii="Calibri" w:hAnsi="Calibri"/>
-          <w:sz w:val="22"/>
-          <w:szCs w:val="22"/>
-          <w:lang w:val="en-NZ"/>
-        </w:rPr>
-        <w:t xml:space="preserve"> relies on the strength and security of the key.</w:t>
-      </w:r>
-    </w:p>
-    <w:p>
-      <w:pPr>
-        <w:jc w:val="both"/>
-        <w:rPr>
-          <w:rFonts w:ascii="Calibri" w:hAnsi="Calibri"/>
-          <w:sz w:val="22"/>
-          <w:szCs w:val="22"/>
-          <w:lang w:val="en-NZ"/>
-        </w:rPr>
-      </w:pPr>
-    </w:p>
-    <w:p>
-      <w:pPr>
-        <w:jc w:val="both"/>
-        <w:rPr>
-          <w:rFonts w:ascii="Calibri" w:hAnsi="Calibri"/>
-          <w:sz w:val="22"/>
-          <w:szCs w:val="22"/>
-          <w:lang w:val="en-NZ"/>
-        </w:rPr>
-      </w:pPr>
-      <w:r>
-        <w:rPr>
-          <w:rFonts w:ascii="Calibri" w:hAnsi="Calibri"/>
-          <w:sz w:val="22"/>
-          <w:szCs w:val="22"/>
-          <w:lang w:val="en-NZ"/>
-        </w:rPr>
-        <w:t>FGP</w:t>
-      </w:r>
-      <w:r>
-        <w:rPr>
-          <w:rFonts w:ascii="Calibri" w:hAnsi="Calibri"/>
-          <w:sz w:val="22"/>
-          <w:szCs w:val="22"/>
-          <w:lang w:val="en-NZ"/>
-        </w:rPr>
-        <w:t xml:space="preserve"> has these advantages over current block cipher a</w:t>
+        <w:t xml:space="preserve">The fundamental security is provided by </w:t>
+      </w:r>
+      <w:r>
+        <w:rPr>
+          <w:rFonts w:ascii="Calibri" w:hAnsi="Calibri"/>
+          <w:sz w:val="22"/>
+          <w:szCs w:val="22"/>
+          <w:lang w:val="en-NZ"/>
+        </w:rPr>
+        <w:t>true</w:t>
       </w:r>
       <w:bookmarkStart w:id="6" w:name="_GoBack"/>
       <w:bookmarkEnd w:id="6"/>
@@ -4423,7 +4172,156 @@
           <w:szCs w:val="22"/>
           <w:lang w:val="en-NZ"/>
         </w:rPr>
-        <w:t>lgorithms such as AES:</w:t>
+        <w:t xml:space="preserve"> random numbers</w:t>
+      </w:r>
+      <w:r>
+        <w:rPr>
+          <w:rFonts w:ascii="Calibri" w:hAnsi="Calibri"/>
+          <w:sz w:val="22"/>
+          <w:szCs w:val="22"/>
+          <w:lang w:val="en-NZ"/>
+        </w:rPr>
+        <w:t>. If the key is not known to an attacker, decryption requires a brute force att</w:t>
+      </w:r>
+      <w:r>
+        <w:rPr>
+          <w:rFonts w:ascii="Calibri" w:hAnsi="Calibri"/>
+          <w:sz w:val="22"/>
+          <w:szCs w:val="22"/>
+          <w:lang w:val="en-NZ"/>
+        </w:rPr>
+        <w:t>ack on the key.  In this system</w:t>
+      </w:r>
+      <w:r>
+        <w:rPr>
+          <w:rFonts w:ascii="Calibri" w:hAnsi="Calibri"/>
+          <w:sz w:val="22"/>
+          <w:szCs w:val="22"/>
+          <w:lang w:val="en-NZ"/>
+        </w:rPr>
+        <w:t xml:space="preserve"> a passw</w:t>
+      </w:r>
+      <w:r>
+        <w:rPr>
+          <w:rFonts w:ascii="Calibri" w:hAnsi="Calibri"/>
+          <w:sz w:val="22"/>
+          <w:szCs w:val="22"/>
+          <w:lang w:val="en-NZ"/>
+        </w:rPr>
+        <w:t xml:space="preserve">ord derived key can be re-used as </w:t>
+      </w:r>
+      <w:r>
+        <w:rPr>
+          <w:rFonts w:ascii="Calibri" w:hAnsi="Calibri"/>
+          <w:sz w:val="22"/>
+          <w:szCs w:val="22"/>
+          <w:lang w:val="en-NZ"/>
+        </w:rPr>
+        <w:t>it is only ever transmitted when encrypted with true random numbers overcoming the principle drawback of a one-time pad.</w:t>
+      </w:r>
+      <w:r>
+        <w:rPr>
+          <w:rFonts w:ascii="Calibri" w:hAnsi="Calibri"/>
+          <w:sz w:val="22"/>
+          <w:szCs w:val="22"/>
+          <w:lang w:val="en-NZ"/>
+        </w:rPr>
+        <w:t xml:space="preserve"> </w:t>
+      </w:r>
+      <w:r>
+        <w:rPr>
+          <w:rFonts w:ascii="Calibri" w:hAnsi="Calibri"/>
+          <w:sz w:val="22"/>
+          <w:szCs w:val="22"/>
+          <w:lang w:val="en-NZ"/>
+        </w:rPr>
+        <w:t xml:space="preserve"> </w:t>
+      </w:r>
+      <w:r>
+        <w:rPr>
+          <w:rFonts w:ascii="Calibri" w:hAnsi="Calibri"/>
+          <w:sz w:val="22"/>
+          <w:szCs w:val="22"/>
+          <w:lang w:val="en-NZ"/>
+        </w:rPr>
+        <w:t xml:space="preserve">Once again, this system is </w:t>
+      </w:r>
+      <w:r>
+        <w:rPr>
+          <w:rFonts w:ascii="Calibri" w:hAnsi="Calibri"/>
+          <w:i/>
+          <w:sz w:val="22"/>
+          <w:szCs w:val="22"/>
+          <w:lang w:val="en-NZ"/>
+        </w:rPr>
+        <w:t>not</w:t>
+      </w:r>
+      <w:r>
+        <w:rPr>
+          <w:rFonts w:ascii="Calibri" w:hAnsi="Calibri"/>
+          <w:sz w:val="22"/>
+          <w:szCs w:val="22"/>
+          <w:lang w:val="en-NZ"/>
+        </w:rPr>
+        <w:t xml:space="preserve"> a one-time pad </w:t>
+      </w:r>
+      <w:r>
+        <w:rPr>
+          <w:rFonts w:ascii="Calibri" w:hAnsi="Calibri"/>
+          <w:sz w:val="22"/>
+          <w:szCs w:val="22"/>
+          <w:lang w:val="en-NZ"/>
+        </w:rPr>
+        <w:t>and</w:t>
+      </w:r>
+      <w:r>
+        <w:rPr>
+          <w:rFonts w:ascii="Calibri" w:hAnsi="Calibri"/>
+          <w:sz w:val="22"/>
+          <w:szCs w:val="22"/>
+          <w:lang w:val="en-NZ"/>
+        </w:rPr>
+        <w:t xml:space="preserve"> relies on the strength and security of the key.</w:t>
+      </w:r>
+    </w:p>
+    <w:p>
+      <w:pPr>
+        <w:jc w:val="both"/>
+        <w:rPr>
+          <w:rFonts w:ascii="Calibri" w:hAnsi="Calibri"/>
+          <w:sz w:val="22"/>
+          <w:szCs w:val="22"/>
+          <w:lang w:val="en-NZ"/>
+        </w:rPr>
+      </w:pPr>
+    </w:p>
+    <w:p>
+      <w:pPr>
+        <w:jc w:val="both"/>
+        <w:rPr>
+          <w:rFonts w:ascii="Calibri" w:hAnsi="Calibri"/>
+          <w:sz w:val="22"/>
+          <w:szCs w:val="22"/>
+          <w:lang w:val="en-NZ"/>
+        </w:rPr>
+      </w:pPr>
+      <w:r>
+        <w:rPr>
+          <w:rFonts w:ascii="Calibri" w:hAnsi="Calibri"/>
+          <w:sz w:val="22"/>
+          <w:szCs w:val="22"/>
+          <w:lang w:val="en-NZ"/>
+        </w:rPr>
+        <w:t>FGP</w:t>
+      </w:r>
+      <w:r>
+        <w:rPr>
+          <w:rFonts w:ascii="Calibri" w:hAnsi="Calibri"/>
+          <w:sz w:val="22"/>
+          <w:szCs w:val="22"/>
+          <w:lang w:val="en-NZ"/>
+        </w:rPr>
+        <w:t xml:space="preserve"> has these advantages over current block cipher algorithms such as AES:</w:t>
       </w:r>
     </w:p>
     <w:p>
@@ -5409,27 +5307,7 @@
           <w:szCs w:val="22"/>
           <w:lang w:val="en-NZ"/>
         </w:rPr>
-        <w:t xml:space="preserve"> source.  On a PC or </w:t>
-      </w:r>
-      <w:proofErr w:type="spellStart"/>
-      <w:r>
-        <w:rPr>
-          <w:rFonts w:ascii="Calibri" w:hAnsi="Calibri"/>
-          <w:sz w:val="22"/>
-          <w:szCs w:val="22"/>
-          <w:lang w:val="en-NZ"/>
-        </w:rPr>
-        <w:t>SmartPhone</w:t>
-      </w:r>
-      <w:proofErr w:type="spellEnd"/>
-      <w:r>
-        <w:rPr>
-          <w:rFonts w:ascii="Calibri" w:hAnsi="Calibri"/>
-          <w:sz w:val="22"/>
-          <w:szCs w:val="22"/>
-          <w:lang w:val="en-NZ"/>
-        </w:rPr>
-        <w:t xml:space="preserve"> unique entropy cab be gathered from</w:t>
+        <w:t xml:space="preserve"> source.  On a PC or SmartPhone unique entropy cab be gathered from</w:t>
       </w:r>
       <w:r>
         <w:rPr>
@@ -5474,27 +5352,7 @@
           <w:szCs w:val="22"/>
           <w:lang w:val="en-NZ"/>
         </w:rPr>
-        <w:t xml:space="preserve">.  Unique local entropy is the key.  Converting an </w:t>
-      </w:r>
-      <w:proofErr w:type="spellStart"/>
-      <w:r>
-        <w:rPr>
-          <w:rFonts w:ascii="Calibri" w:hAnsi="Calibri"/>
-          <w:sz w:val="22"/>
-          <w:szCs w:val="22"/>
-          <w:lang w:val="en-NZ"/>
-        </w:rPr>
-        <w:t>analog</w:t>
-      </w:r>
-      <w:proofErr w:type="spellEnd"/>
-      <w:r>
-        <w:rPr>
-          <w:rFonts w:ascii="Calibri" w:hAnsi="Calibri"/>
-          <w:sz w:val="22"/>
-          <w:szCs w:val="22"/>
-          <w:lang w:val="en-NZ"/>
-        </w:rPr>
-        <w:t xml:space="preserve"> real-world signal into digital form always generates noise – this is what we need, random noise, or entropy.  A back-doored random number generator may be statistically excellent, just predictable to those in the know.  Unique entropy from the PC makes those random numbers really unpredictable – truly random.</w:t>
+        <w:t>.  Unique local entropy is the key.  Converting an analog real-world signal into digital form always generates noise – this is what we need, random noise, or entropy.  A back-doored random number generator may be statistically excellent, just predictable to those in the know.  Unique entropy from the PC makes those random numbers really unpredictable – truly random.</w:t>
       </w:r>
     </w:p>
     <w:p>
@@ -5543,27 +5401,7 @@
           <w:szCs w:val="22"/>
           <w:lang w:val="en-NZ"/>
         </w:rPr>
-        <w:t xml:space="preserve"> more sophisticated way than adding or </w:t>
-      </w:r>
-      <w:proofErr w:type="spellStart"/>
-      <w:r>
-        <w:rPr>
-          <w:rFonts w:ascii="Calibri" w:hAnsi="Calibri"/>
-          <w:sz w:val="22"/>
-          <w:szCs w:val="22"/>
-          <w:lang w:val="en-NZ"/>
-        </w:rPr>
-        <w:t>xoring</w:t>
-      </w:r>
-      <w:proofErr w:type="spellEnd"/>
-      <w:r>
-        <w:rPr>
-          <w:rFonts w:ascii="Calibri" w:hAnsi="Calibri"/>
-          <w:sz w:val="22"/>
-          <w:szCs w:val="22"/>
-          <w:lang w:val="en-NZ"/>
-        </w:rPr>
-        <w:t xml:space="preserve"> unique entropy is to consider using an unbiased shuffle algorithm such as the Fisher–Yates shuffle (see Wikipedia for a good description and a three line of source code implementation).  Shuffling a 256-byte array of every number from 0 – 255 based on several poor entropy sources and a standard (possibly compromised) cryptographic random number generator will give a very good, truly random result.   Taking random numbers from vertical trajectories through multiple rows of shuffled and re-shuffled 256 byte arrays will prevent the introduction of any biases from the unique but imperfect entropy sources within the PC as each row contains the full range of possibi</w:t>
+        <w:t xml:space="preserve"> more sophisticated way than adding or xoring unique entropy is to consider using an unbiased shuffle algorithm such as the Fisher–Yates shuffle (see Wikipedia for a good description and a three line of source code implementation).  Shuffling a 256-byte array of every number from 0 – 255 based on several poor entropy sources and a standard (possibly compromised) cryptographic random number generator will give a very good, truly random result.   Taking random numbers from vertical trajectories through multiple rows of shuffled and re-shuffled 256 byte arrays will prevent the introduction of any biases from the unique but imperfect entropy sources within the PC as each row contains the full range of possibi</w:t>
       </w:r>
       <w:r>
         <w:rPr>
@@ -6487,47 +6325,7 @@
           <w:lang w:val="en-NZ"/>
         </w:rPr>
         <w:tab/>
-        <w:t xml:space="preserve">“the quick brown </w:t>
-      </w:r>
-      <w:proofErr w:type="spellStart"/>
-      <w:r>
-        <w:rPr>
-          <w:rFonts w:ascii="Calibri" w:hAnsi="Calibri"/>
-          <w:sz w:val="22"/>
-          <w:szCs w:val="22"/>
-          <w:lang w:val="en-NZ"/>
-        </w:rPr>
-        <w:t>reynard</w:t>
-      </w:r>
-      <w:proofErr w:type="spellEnd"/>
-      <w:r>
-        <w:rPr>
-          <w:rFonts w:ascii="Calibri" w:hAnsi="Calibri"/>
-          <w:sz w:val="22"/>
-          <w:szCs w:val="22"/>
-          <w:lang w:val="en-NZ"/>
-        </w:rPr>
-        <w:t>” – easy to look up if you forget the French “</w:t>
-      </w:r>
-      <w:proofErr w:type="spellStart"/>
-      <w:r>
-        <w:rPr>
-          <w:rFonts w:ascii="Calibri" w:hAnsi="Calibri"/>
-          <w:sz w:val="22"/>
-          <w:szCs w:val="22"/>
-          <w:lang w:val="en-NZ"/>
-        </w:rPr>
-        <w:t>reynard</w:t>
-      </w:r>
-      <w:proofErr w:type="spellEnd"/>
-      <w:r>
-        <w:rPr>
-          <w:rFonts w:ascii="Calibri" w:hAnsi="Calibri"/>
-          <w:sz w:val="22"/>
-          <w:szCs w:val="22"/>
-          <w:lang w:val="en-NZ"/>
-        </w:rPr>
-        <w:t>”</w:t>
+        <w:t>“the quick brown reynard” – easy to look up if you forget the French “reynard”</w:t>
       </w:r>
     </w:p>
     <w:p>
@@ -6743,47 +6541,7 @@
           <w:lang w:val="en-NZ"/>
         </w:rPr>
         <w:tab/>
-        <w:t xml:space="preserve">“in a hole in el </w:t>
-      </w:r>
-      <w:proofErr w:type="spellStart"/>
-      <w:r>
-        <w:rPr>
-          <w:rFonts w:ascii="Calibri" w:hAnsi="Calibri"/>
-          <w:sz w:val="22"/>
-          <w:szCs w:val="22"/>
-          <w:lang w:val="en-NZ"/>
-        </w:rPr>
-        <w:t>suelo</w:t>
-      </w:r>
-      <w:proofErr w:type="spellEnd"/>
-      <w:r>
-        <w:rPr>
-          <w:rFonts w:ascii="Calibri" w:hAnsi="Calibri"/>
-          <w:sz w:val="22"/>
-          <w:szCs w:val="22"/>
-          <w:lang w:val="en-NZ"/>
-        </w:rPr>
-        <w:t xml:space="preserve">” – easy to look up if you forget the Spanish “el </w:t>
-      </w:r>
-      <w:proofErr w:type="spellStart"/>
-      <w:r>
-        <w:rPr>
-          <w:rFonts w:ascii="Calibri" w:hAnsi="Calibri"/>
-          <w:sz w:val="22"/>
-          <w:szCs w:val="22"/>
-          <w:lang w:val="en-NZ"/>
-        </w:rPr>
-        <w:t>suelo</w:t>
-      </w:r>
-      <w:proofErr w:type="spellEnd"/>
-      <w:r>
-        <w:rPr>
-          <w:rFonts w:ascii="Calibri" w:hAnsi="Calibri"/>
-          <w:sz w:val="22"/>
-          <w:szCs w:val="22"/>
-          <w:lang w:val="en-NZ"/>
-        </w:rPr>
-        <w:t>”</w:t>
+        <w:t>“in a hole in el suelo” – easy to look up if you forget the Spanish “el suelo”</w:t>
       </w:r>
     </w:p>
     <w:p>
@@ -6870,27 +6628,7 @@
           <w:lang w:val="en-NZ"/>
         </w:rPr>
         <w:tab/>
-        <w:t xml:space="preserve">Phrase is the beginning of a </w:t>
-      </w:r>
-      <w:proofErr w:type="spellStart"/>
-      <w:r>
-        <w:rPr>
-          <w:rFonts w:ascii="Calibri" w:hAnsi="Calibri"/>
-          <w:sz w:val="22"/>
-          <w:szCs w:val="22"/>
-          <w:lang w:val="en-NZ"/>
-        </w:rPr>
-        <w:t>well known</w:t>
-      </w:r>
-      <w:proofErr w:type="spellEnd"/>
-      <w:r>
-        <w:rPr>
-          <w:rFonts w:ascii="Calibri" w:hAnsi="Calibri"/>
-          <w:sz w:val="22"/>
-          <w:szCs w:val="22"/>
-          <w:lang w:val="en-NZ"/>
-        </w:rPr>
-        <w:t xml:space="preserve"> book.</w:t>
+        <w:t>Phrase is the beginning of a well known book.</w:t>
       </w:r>
     </w:p>
     <w:p>
@@ -9411,7 +9149,7 @@
 </file>
 
 <file path=customXml/itemProps1.xml><?xml version="1.0" encoding="utf-8"?>
-<ds:datastoreItem xmlns:ds="http://schemas.openxmlformats.org/officeDocument/2006/customXml" ds:itemID="{CFA12ED6-BFC9-4B87-81C2-2554D3234032}">
+<ds:datastoreItem xmlns:ds="http://schemas.openxmlformats.org/officeDocument/2006/customXml" ds:itemID="{093AB101-B00F-49DA-9AF6-5ECD6A3668AD}">
   <ds:schemaRefs>
     <ds:schemaRef ds:uri="http://schemas.openxmlformats.org/officeDocument/2006/bibliography"/>
   </ds:schemaRefs>

</xml_diff>